<commit_message>
Adding second part of the user stories.
</commit_message>
<xml_diff>
--- a/documentation/user_stories.docx
+++ b/documentation/user_stories.docx
@@ -10,110 +10,799 @@
           <w:lang w:val="en-US"/>
         </w:rPr>
       </w:pPr>
+      <w:r>
+        <w:rPr>
+          <w:b/>
+          <w:sz w:val="28"/>
+          <w:szCs w:val="28"/>
+          <w:lang w:val="en-US"/>
+        </w:rPr>
+        <w:t>1</w:t>
+      </w:r>
+      <w:r>
+        <w:rPr>
+          <w:sz w:val="28"/>
+          <w:szCs w:val="28"/>
+          <w:lang w:val="en-US"/>
+        </w:rPr>
+        <w:t>.</w:t>
+      </w:r>
+      <w:r>
+        <w:rPr>
+          <w:sz w:val="28"/>
+          <w:szCs w:val="28"/>
+          <w:lang w:val="en-US"/>
+        </w:rPr>
+        <w:t xml:space="preserve">As a user of </w:t>
+      </w:r>
+      <w:r>
+        <w:rPr>
+          <w:sz w:val="28"/>
+          <w:szCs w:val="28"/>
+          <w:lang w:val="en-US"/>
+        </w:rPr>
+        <w:t>the Instagram, I want the ability to easily post my photos and videos.</w:t>
+      </w:r>
+    </w:p>
+    <w:p>
+      <w:pPr>
+        <w:rPr>
+          <w:b/>
+          <w:sz w:val="28"/>
+          <w:szCs w:val="28"/>
+          <w:lang w:val="en-US"/>
+        </w:rPr>
+      </w:pPr>
+      <w:r>
+        <w:rPr>
+          <w:b/>
+          <w:sz w:val="28"/>
+          <w:szCs w:val="28"/>
+          <w:lang w:val="en-US"/>
+        </w:rPr>
+        <w:t>Acceptance Criteria:</w:t>
+      </w:r>
+    </w:p>
+    <w:p>
+      <w:pPr>
+        <w:rPr>
+          <w:sz w:val="28"/>
+          <w:szCs w:val="28"/>
+          <w:lang w:val="en-US"/>
+        </w:rPr>
+      </w:pPr>
+      <w:r>
+        <w:rPr>
+          <w:sz w:val="28"/>
+          <w:szCs w:val="28"/>
+          <w:lang w:val="en-US"/>
+        </w:rPr>
+        <w:t>Button, that allow user to upload files in one-click.</w:t>
+      </w:r>
+    </w:p>
+    <w:p>
+      <w:pPr>
+        <w:rPr>
+          <w:sz w:val="28"/>
+          <w:szCs w:val="28"/>
+          <w:lang w:val="en-US"/>
+        </w:rPr>
+      </w:pPr>
+      <w:r>
+        <w:rPr>
+          <w:sz w:val="28"/>
+          <w:szCs w:val="28"/>
+          <w:lang w:val="en-US"/>
+        </w:rPr>
+        <w:t>Generate success and failure messages after processing.</w:t>
+      </w:r>
+    </w:p>
+    <w:p>
+      <w:pPr>
+        <w:rPr>
+          <w:sz w:val="28"/>
+          <w:szCs w:val="28"/>
+          <w:lang w:val="en-US"/>
+        </w:rPr>
+      </w:pPr>
+      <w:r>
+        <w:rPr>
+          <w:sz w:val="28"/>
+          <w:szCs w:val="28"/>
+          <w:lang w:val="en-US"/>
+        </w:rPr>
+        <w:t>Accepts all sizes and extensions of images and videos.</w:t>
+      </w:r>
+    </w:p>
+    <w:p>
+      <w:pPr>
+        <w:rPr>
+          <w:b/>
+          <w:sz w:val="28"/>
+          <w:szCs w:val="28"/>
+          <w:lang w:val="en-US"/>
+        </w:rPr>
+      </w:pPr>
+      <w:r>
+        <w:rPr>
+          <w:b/>
+          <w:sz w:val="28"/>
+          <w:szCs w:val="28"/>
+          <w:lang w:val="en-US"/>
+        </w:rPr>
+        <w:t>Defi</w:t>
+      </w:r>
+      <w:r>
+        <w:rPr>
+          <w:b/>
+          <w:sz w:val="28"/>
+          <w:szCs w:val="28"/>
+          <w:lang w:val="en-US"/>
+        </w:rPr>
+        <w:t>nition of done</w:t>
+      </w:r>
+      <w:r>
+        <w:rPr>
+          <w:b/>
+          <w:sz w:val="28"/>
+          <w:szCs w:val="28"/>
+          <w:lang w:val="en-US"/>
+        </w:rPr>
+        <w:t>:</w:t>
+      </w:r>
+    </w:p>
+    <w:p>
+      <w:pPr>
+        <w:rPr>
+          <w:sz w:val="28"/>
+          <w:szCs w:val="28"/>
+          <w:lang w:val="en-US"/>
+        </w:rPr>
+      </w:pPr>
+      <w:r>
+        <w:rPr>
+          <w:sz w:val="28"/>
+          <w:szCs w:val="28"/>
+          <w:lang w:val="en-US"/>
+        </w:rPr>
+        <w:t>Approved by our team.</w:t>
+      </w:r>
+    </w:p>
+    <w:p>
+      <w:pPr>
+        <w:rPr>
+          <w:sz w:val="28"/>
+          <w:szCs w:val="28"/>
+          <w:lang w:val="en-US"/>
+        </w:rPr>
+      </w:pPr>
+      <w:r>
+        <w:rPr>
+          <w:sz w:val="28"/>
+          <w:szCs w:val="28"/>
+          <w:lang w:val="en-US"/>
+        </w:rPr>
+        <w:t>Passes all testing per acceptance criteria items.</w:t>
+      </w:r>
+    </w:p>
+    <w:p>
+      <w:pPr>
+        <w:rPr>
+          <w:sz w:val="28"/>
+          <w:szCs w:val="28"/>
+          <w:lang w:val="en-US"/>
+        </w:rPr>
+      </w:pPr>
+      <w:r>
+        <w:rPr>
+          <w:sz w:val="28"/>
+          <w:szCs w:val="28"/>
+          <w:lang w:val="en-US"/>
+        </w:rPr>
+        <w:t>Able to show feature in project demo.</w:t>
+      </w:r>
+    </w:p>
+    <w:p>
+      <w:pPr>
+        <w:rPr>
+          <w:sz w:val="28"/>
+          <w:szCs w:val="28"/>
+          <w:lang w:val="en-US"/>
+        </w:rPr>
+      </w:pPr>
+    </w:p>
+    <w:p>
+      <w:pPr>
+        <w:rPr>
+          <w:sz w:val="28"/>
+          <w:szCs w:val="28"/>
+          <w:lang w:val="en-US"/>
+        </w:rPr>
+      </w:pPr>
+      <w:r>
+        <w:rPr>
+          <w:b/>
+          <w:sz w:val="28"/>
+          <w:szCs w:val="28"/>
+          <w:lang w:val="en-US"/>
+        </w:rPr>
+        <w:t>2.</w:t>
+      </w:r>
+      <w:r>
+        <w:rPr>
+          <w:sz w:val="28"/>
+          <w:szCs w:val="28"/>
+          <w:lang w:val="en-US"/>
+        </w:rPr>
+        <w:t>As a user of Instagram, I want the ability to easily change my profile information</w:t>
+      </w:r>
+    </w:p>
+    <w:p>
+      <w:pPr>
+        <w:rPr>
+          <w:b/>
+          <w:sz w:val="28"/>
+          <w:szCs w:val="28"/>
+          <w:lang w:val="en-US"/>
+        </w:rPr>
+      </w:pPr>
+      <w:r>
+        <w:rPr>
+          <w:b/>
+          <w:sz w:val="28"/>
+          <w:szCs w:val="28"/>
+          <w:lang w:val="en-US"/>
+        </w:rPr>
+        <w:t>Acceptance Criteria:</w:t>
+      </w:r>
+    </w:p>
+    <w:p>
+      <w:pPr>
+        <w:rPr>
+          <w:sz w:val="28"/>
+          <w:szCs w:val="28"/>
+          <w:lang w:val="en-US"/>
+        </w:rPr>
+      </w:pPr>
+      <w:r>
+        <w:rPr>
+          <w:sz w:val="28"/>
+          <w:szCs w:val="28"/>
+          <w:lang w:val="en-US"/>
+        </w:rPr>
+        <w:t>Button, that allow user to change all information.</w:t>
+      </w:r>
+    </w:p>
+    <w:p>
+      <w:pPr>
+        <w:rPr>
+          <w:sz w:val="28"/>
+          <w:szCs w:val="28"/>
+          <w:lang w:val="en-US"/>
+        </w:rPr>
+      </w:pPr>
+      <w:r>
+        <w:rPr>
+          <w:sz w:val="28"/>
+          <w:szCs w:val="28"/>
+          <w:lang w:val="en-US"/>
+        </w:rPr>
+        <w:t>Generate success and failure messages after processing.</w:t>
+      </w:r>
+    </w:p>
+    <w:p>
+      <w:pPr>
+        <w:rPr>
+          <w:sz w:val="28"/>
+          <w:szCs w:val="28"/>
+          <w:lang w:val="en-US"/>
+        </w:rPr>
+      </w:pPr>
+      <w:r>
+        <w:rPr>
+          <w:sz w:val="28"/>
+          <w:szCs w:val="28"/>
+          <w:lang w:val="en-US"/>
+        </w:rPr>
+        <w:t>Links with social network to make this steps more comfortable.</w:t>
+      </w:r>
+    </w:p>
+    <w:p>
+      <w:pPr>
+        <w:rPr>
+          <w:sz w:val="28"/>
+          <w:szCs w:val="28"/>
+          <w:lang w:val="en-US"/>
+        </w:rPr>
+      </w:pPr>
+    </w:p>
+    <w:p>
+      <w:pPr>
+        <w:rPr>
+          <w:b/>
+          <w:sz w:val="28"/>
+          <w:szCs w:val="28"/>
+          <w:lang w:val="en-US"/>
+        </w:rPr>
+      </w:pPr>
+      <w:r>
+        <w:rPr>
+          <w:b/>
+          <w:sz w:val="28"/>
+          <w:szCs w:val="28"/>
+          <w:lang w:val="en-US"/>
+        </w:rPr>
+        <w:t>Defi</w:t>
+      </w:r>
+      <w:r>
+        <w:rPr>
+          <w:b/>
+          <w:sz w:val="28"/>
+          <w:szCs w:val="28"/>
+          <w:lang w:val="en-US"/>
+        </w:rPr>
+        <w:t>nition of done</w:t>
+      </w:r>
+      <w:r>
+        <w:rPr>
+          <w:b/>
+          <w:sz w:val="28"/>
+          <w:szCs w:val="28"/>
+          <w:lang w:val="en-US"/>
+        </w:rPr>
+        <w:t>:</w:t>
+      </w:r>
+    </w:p>
+    <w:p>
+      <w:pPr>
+        <w:rPr>
+          <w:sz w:val="28"/>
+          <w:szCs w:val="28"/>
+          <w:lang w:val="en-US"/>
+        </w:rPr>
+      </w:pPr>
+      <w:r>
+        <w:rPr>
+          <w:sz w:val="28"/>
+          <w:szCs w:val="28"/>
+          <w:lang w:val="en-US"/>
+        </w:rPr>
+        <w:t>Approved by our team.</w:t>
+      </w:r>
+    </w:p>
+    <w:p>
+      <w:pPr>
+        <w:rPr>
+          <w:sz w:val="28"/>
+          <w:szCs w:val="28"/>
+          <w:lang w:val="en-US"/>
+        </w:rPr>
+      </w:pPr>
+      <w:r>
+        <w:rPr>
+          <w:sz w:val="28"/>
+          <w:szCs w:val="28"/>
+          <w:lang w:val="en-US"/>
+        </w:rPr>
+        <w:t>Passes all regression tests.</w:t>
+      </w:r>
+    </w:p>
+    <w:p>
+      <w:pPr>
+        <w:rPr>
+          <w:sz w:val="28"/>
+          <w:szCs w:val="28"/>
+          <w:lang w:val="en-US"/>
+        </w:rPr>
+      </w:pPr>
+      <w:r>
+        <w:rPr>
+          <w:sz w:val="28"/>
+          <w:szCs w:val="28"/>
+          <w:lang w:val="en-US"/>
+        </w:rPr>
+        <w:t>Able to show feature in project demo.</w:t>
+      </w:r>
+    </w:p>
+    <w:p>
+      <w:pPr>
+        <w:rPr>
+          <w:sz w:val="28"/>
+          <w:szCs w:val="28"/>
+          <w:lang w:val="en-US"/>
+        </w:rPr>
+      </w:pPr>
+    </w:p>
+    <w:p>
+      <w:pPr>
+        <w:rPr>
+          <w:sz w:val="28"/>
+          <w:szCs w:val="28"/>
+          <w:lang w:val="en-US"/>
+        </w:rPr>
+      </w:pPr>
+      <w:r>
+        <w:rPr>
+          <w:b/>
+          <w:sz w:val="28"/>
+          <w:szCs w:val="28"/>
+          <w:lang w:val="en-US"/>
+        </w:rPr>
+        <w:t>3</w:t>
+      </w:r>
+      <w:r>
+        <w:rPr>
+          <w:sz w:val="28"/>
+          <w:szCs w:val="28"/>
+          <w:lang w:val="en-US"/>
+        </w:rPr>
+        <w:t>.</w:t>
+      </w:r>
+      <w:r>
+        <w:rPr>
+          <w:sz w:val="28"/>
+          <w:szCs w:val="28"/>
+          <w:lang w:val="en-US"/>
+        </w:rPr>
+        <w:t xml:space="preserve">As a user of the Instagram, I want the ability to </w:t>
+      </w:r>
+      <w:r>
+        <w:rPr>
+          <w:sz w:val="28"/>
+          <w:szCs w:val="28"/>
+          <w:lang w:val="en-US"/>
+        </w:rPr>
+        <w:t>confidential messages.</w:t>
+      </w:r>
+    </w:p>
+    <w:p>
+      <w:pPr>
+        <w:rPr>
+          <w:b/>
+          <w:sz w:val="28"/>
+          <w:szCs w:val="28"/>
+          <w:lang w:val="en-US"/>
+        </w:rPr>
+      </w:pPr>
+      <w:r>
+        <w:rPr>
+          <w:b/>
+          <w:sz w:val="28"/>
+          <w:szCs w:val="28"/>
+          <w:lang w:val="en-US"/>
+        </w:rPr>
+        <w:t>Acceptance Criteria:</w:t>
+      </w:r>
+    </w:p>
+    <w:p>
+      <w:pPr>
+        <w:rPr>
+          <w:sz w:val="28"/>
+          <w:szCs w:val="28"/>
+          <w:lang w:val="en-US"/>
+        </w:rPr>
+      </w:pPr>
+      <w:r>
+        <w:rPr>
+          <w:sz w:val="28"/>
+          <w:szCs w:val="28"/>
+          <w:lang w:val="en-US"/>
+        </w:rPr>
+        <w:t>Section</w:t>
+      </w:r>
+      <w:r>
+        <w:rPr>
+          <w:sz w:val="28"/>
+          <w:szCs w:val="28"/>
+          <w:lang w:val="en-US"/>
+        </w:rPr>
+        <w:t xml:space="preserve">, that allow user </w:t>
+      </w:r>
+      <w:r>
+        <w:rPr>
+          <w:sz w:val="28"/>
+          <w:szCs w:val="28"/>
+          <w:lang w:val="en-US"/>
+        </w:rPr>
+        <w:t>to communicate with other users.</w:t>
+      </w:r>
+    </w:p>
+    <w:p>
+      <w:pPr>
+        <w:rPr>
+          <w:sz w:val="28"/>
+          <w:szCs w:val="28"/>
+          <w:lang w:val="en-US"/>
+        </w:rPr>
+      </w:pPr>
+      <w:r>
+        <w:rPr>
+          <w:sz w:val="28"/>
+          <w:szCs w:val="28"/>
+          <w:lang w:val="en-US"/>
+        </w:rPr>
+        <w:t>Generate success and failure messages after processing.</w:t>
+      </w:r>
+    </w:p>
+    <w:p>
+      <w:pPr>
+        <w:rPr>
+          <w:sz w:val="28"/>
+          <w:szCs w:val="28"/>
+          <w:lang w:val="en-US"/>
+        </w:rPr>
+      </w:pPr>
+      <w:r>
+        <w:rPr>
+          <w:sz w:val="28"/>
+          <w:szCs w:val="28"/>
+          <w:lang w:val="en-US"/>
+        </w:rPr>
+        <w:t xml:space="preserve">Accepts </w:t>
+      </w:r>
+      <w:r>
+        <w:rPr>
+          <w:sz w:val="28"/>
+          <w:szCs w:val="28"/>
+          <w:lang w:val="en-US"/>
+        </w:rPr>
+        <w:t xml:space="preserve">to personal share </w:t>
+      </w:r>
+      <w:r>
+        <w:rPr>
+          <w:sz w:val="28"/>
+          <w:szCs w:val="28"/>
+          <w:lang w:val="en-US"/>
+        </w:rPr>
+        <w:t>of images and videos.</w:t>
+      </w:r>
+    </w:p>
+    <w:p>
+      <w:pPr>
+        <w:rPr>
+          <w:sz w:val="28"/>
+          <w:szCs w:val="28"/>
+          <w:lang w:val="en-US"/>
+        </w:rPr>
+      </w:pPr>
+    </w:p>
+    <w:p>
+      <w:pPr>
+        <w:rPr>
+          <w:b/>
+          <w:sz w:val="28"/>
+          <w:szCs w:val="28"/>
+          <w:lang w:val="en-US"/>
+        </w:rPr>
+      </w:pPr>
+      <w:r>
+        <w:rPr>
+          <w:b/>
+          <w:sz w:val="28"/>
+          <w:szCs w:val="28"/>
+          <w:lang w:val="en-US"/>
+        </w:rPr>
+        <w:t>Defi</w:t>
+      </w:r>
+      <w:r>
+        <w:rPr>
+          <w:b/>
+          <w:sz w:val="28"/>
+          <w:szCs w:val="28"/>
+          <w:lang w:val="en-US"/>
+        </w:rPr>
+        <w:t>nition of done</w:t>
+      </w:r>
+      <w:r>
+        <w:rPr>
+          <w:b/>
+          <w:sz w:val="28"/>
+          <w:szCs w:val="28"/>
+          <w:lang w:val="en-US"/>
+        </w:rPr>
+        <w:t>:</w:t>
+      </w:r>
+    </w:p>
+    <w:p>
+      <w:pPr>
+        <w:rPr>
+          <w:sz w:val="28"/>
+          <w:szCs w:val="28"/>
+          <w:lang w:val="en-US"/>
+        </w:rPr>
+      </w:pPr>
+      <w:r>
+        <w:rPr>
+          <w:sz w:val="28"/>
+          <w:szCs w:val="28"/>
+          <w:lang w:val="en-US"/>
+        </w:rPr>
+        <w:t>Approved by our team.</w:t>
+      </w:r>
+    </w:p>
+    <w:p>
+      <w:pPr>
+        <w:rPr>
+          <w:sz w:val="28"/>
+          <w:szCs w:val="28"/>
+          <w:lang w:val="en-US"/>
+        </w:rPr>
+      </w:pPr>
+      <w:r>
+        <w:rPr>
+          <w:sz w:val="28"/>
+          <w:szCs w:val="28"/>
+          <w:lang w:val="en-US"/>
+        </w:rPr>
+        <w:t>Passes all testing per acceptance criteria items.</w:t>
+      </w:r>
+    </w:p>
+    <w:p>
+      <w:pPr>
+        <w:rPr>
+          <w:sz w:val="28"/>
+          <w:szCs w:val="28"/>
+          <w:lang w:val="en-US"/>
+        </w:rPr>
+      </w:pPr>
+      <w:r>
+        <w:rPr>
+          <w:sz w:val="28"/>
+          <w:szCs w:val="28"/>
+          <w:lang w:val="en-US"/>
+        </w:rPr>
+        <w:t>Able to show feature in project demo.</w:t>
+      </w:r>
+    </w:p>
+    <w:p>
+      <w:pPr>
+        <w:rPr>
+          <w:sz w:val="28"/>
+          <w:szCs w:val="28"/>
+          <w:lang w:val="en-US"/>
+        </w:rPr>
+      </w:pPr>
+    </w:p>
+    <w:p>
+      <w:pPr>
+        <w:rPr>
+          <w:sz w:val="28"/>
+          <w:szCs w:val="28"/>
+          <w:lang w:val="en-US"/>
+        </w:rPr>
+      </w:pPr>
+      <w:r>
+        <w:rPr>
+          <w:b/>
+          <w:sz w:val="28"/>
+          <w:szCs w:val="28"/>
+          <w:lang w:val="en-US"/>
+        </w:rPr>
+        <w:t>4</w:t>
+      </w:r>
+      <w:r>
+        <w:rPr>
+          <w:b/>
+          <w:sz w:val="28"/>
+          <w:szCs w:val="28"/>
+          <w:lang w:val="en-US"/>
+        </w:rPr>
+        <w:t>.</w:t>
+      </w:r>
+      <w:r>
+        <w:rPr>
+          <w:sz w:val="28"/>
+          <w:szCs w:val="28"/>
+          <w:lang w:val="en-US"/>
+        </w:rPr>
+        <w:t xml:space="preserve">As a user of Instagram, I want the ability to easily </w:t>
+      </w:r>
+      <w:r>
+        <w:rPr>
+          <w:sz w:val="28"/>
+          <w:szCs w:val="28"/>
+          <w:lang w:val="en-US"/>
+        </w:rPr>
+        <w:t>share my post in different social networks.</w:t>
+      </w:r>
+    </w:p>
+    <w:p>
+      <w:pPr>
+        <w:rPr>
+          <w:sz w:val="28"/>
+          <w:szCs w:val="28"/>
+          <w:lang w:val="en-US"/>
+        </w:rPr>
+      </w:pPr>
+    </w:p>
+    <w:p>
+      <w:pPr>
+        <w:rPr>
+          <w:b/>
+          <w:sz w:val="28"/>
+          <w:szCs w:val="28"/>
+          <w:lang w:val="en-US"/>
+        </w:rPr>
+      </w:pPr>
+      <w:r>
+        <w:rPr>
+          <w:b/>
+          <w:sz w:val="28"/>
+          <w:szCs w:val="28"/>
+          <w:lang w:val="en-US"/>
+        </w:rPr>
+        <w:t>Acceptance Criteria:</w:t>
+      </w:r>
+    </w:p>
+    <w:p>
+      <w:pPr>
+        <w:rPr>
+          <w:sz w:val="28"/>
+          <w:szCs w:val="28"/>
+          <w:lang w:val="en-US"/>
+        </w:rPr>
+      </w:pPr>
+      <w:r>
+        <w:rPr>
+          <w:sz w:val="28"/>
+          <w:szCs w:val="28"/>
+          <w:lang w:val="en-US"/>
+        </w:rPr>
+        <w:t xml:space="preserve">Button, that allow user to </w:t>
+      </w:r>
+      <w:r>
+        <w:rPr>
+          <w:sz w:val="28"/>
+          <w:szCs w:val="28"/>
+          <w:lang w:val="en-US"/>
+        </w:rPr>
+        <w:t>share post.</w:t>
+      </w:r>
+    </w:p>
+    <w:p>
+      <w:pPr>
+        <w:rPr>
+          <w:sz w:val="28"/>
+          <w:szCs w:val="28"/>
+          <w:lang w:val="en-US"/>
+        </w:rPr>
+      </w:pPr>
+      <w:r>
+        <w:rPr>
+          <w:sz w:val="28"/>
+          <w:szCs w:val="28"/>
+          <w:lang w:val="en-US"/>
+        </w:rPr>
+        <w:t>Generate success and failure messages after processing.</w:t>
+      </w:r>
+    </w:p>
+    <w:p>
+      <w:pPr>
+        <w:rPr>
+          <w:sz w:val="28"/>
+          <w:szCs w:val="28"/>
+          <w:lang w:val="en-US"/>
+        </w:rPr>
+      </w:pPr>
+      <w:r>
+        <w:rPr>
+          <w:sz w:val="28"/>
+          <w:szCs w:val="28"/>
+          <w:lang w:val="en-US"/>
+        </w:rPr>
+        <w:t>Automatically share posts to the social networks.</w:t>
+      </w:r>
       <w:bookmarkStart w:id="0" w:name="_GoBack"/>
-      <w:r>
-        <w:rPr>
-          <w:b/>
-          <w:sz w:val="28"/>
-          <w:szCs w:val="28"/>
-          <w:lang w:val="en-US"/>
-        </w:rPr>
-        <w:t>1</w:t>
-      </w:r>
-      <w:r>
-        <w:rPr>
-          <w:sz w:val="28"/>
-          <w:szCs w:val="28"/>
-          <w:lang w:val="en-US"/>
-        </w:rPr>
-        <w:t>.</w:t>
-      </w:r>
-      <w:r>
-        <w:rPr>
-          <w:sz w:val="28"/>
-          <w:szCs w:val="28"/>
-          <w:lang w:val="en-US"/>
-        </w:rPr>
-        <w:t xml:space="preserve">As a user of </w:t>
-      </w:r>
-      <w:r>
-        <w:rPr>
-          <w:sz w:val="28"/>
-          <w:szCs w:val="28"/>
-          <w:lang w:val="en-US"/>
-        </w:rPr>
-        <w:t>the Instagram, I want the ability to easily post my photos and videos.</w:t>
-      </w:r>
-    </w:p>
-    <w:p>
-      <w:pPr>
-        <w:rPr>
-          <w:b/>
-          <w:sz w:val="28"/>
-          <w:szCs w:val="28"/>
-          <w:lang w:val="en-US"/>
-        </w:rPr>
-      </w:pPr>
-      <w:r>
-        <w:rPr>
-          <w:b/>
-          <w:sz w:val="28"/>
-          <w:szCs w:val="28"/>
-          <w:lang w:val="en-US"/>
-        </w:rPr>
-        <w:t>Acceptance Criteria:</w:t>
-      </w:r>
-    </w:p>
-    <w:p>
-      <w:pPr>
-        <w:rPr>
-          <w:sz w:val="28"/>
-          <w:szCs w:val="28"/>
-          <w:lang w:val="en-US"/>
-        </w:rPr>
-      </w:pPr>
-      <w:r>
-        <w:rPr>
-          <w:sz w:val="28"/>
-          <w:szCs w:val="28"/>
-          <w:lang w:val="en-US"/>
-        </w:rPr>
-        <w:t>Button, that allow user to upload files in one-click.</w:t>
-      </w:r>
-    </w:p>
-    <w:p>
-      <w:pPr>
-        <w:rPr>
-          <w:sz w:val="28"/>
-          <w:szCs w:val="28"/>
-          <w:lang w:val="en-US"/>
-        </w:rPr>
-      </w:pPr>
-      <w:r>
-        <w:rPr>
-          <w:sz w:val="28"/>
-          <w:szCs w:val="28"/>
-          <w:lang w:val="en-US"/>
-        </w:rPr>
-        <w:t>Generate success and failure messages after processing.</w:t>
-      </w:r>
-    </w:p>
-    <w:p>
-      <w:pPr>
-        <w:rPr>
-          <w:sz w:val="28"/>
-          <w:szCs w:val="28"/>
-          <w:lang w:val="en-US"/>
-        </w:rPr>
-      </w:pPr>
-      <w:r>
-        <w:rPr>
-          <w:sz w:val="28"/>
-          <w:szCs w:val="28"/>
-          <w:lang w:val="en-US"/>
-        </w:rPr>
-        <w:t>Accepts all sizes and extensions of images and videos.</w:t>
-      </w:r>
+      <w:bookmarkEnd w:id="0"/>
+    </w:p>
+    <w:p>
+      <w:pPr>
+        <w:rPr>
+          <w:sz w:val="28"/>
+          <w:szCs w:val="28"/>
+          <w:lang w:val="en-US"/>
+        </w:rPr>
+      </w:pPr>
     </w:p>
     <w:p>
       <w:pPr>
@@ -166,6 +855,7 @@
           <w:szCs w:val="28"/>
           <w:lang w:val="en-US"/>
         </w:rPr>
+        <w:lastRenderedPageBreak/>
         <w:t>Approved by our team.</w:t>
       </w:r>
     </w:p>
@@ -183,7 +873,7 @@
           <w:szCs w:val="28"/>
           <w:lang w:val="en-US"/>
         </w:rPr>
-        <w:t>Passes all testing per acceptance criteria items.</w:t>
+        <w:t>Passes all regression tests.</w:t>
       </w:r>
     </w:p>
     <w:p>
@@ -220,217 +910,16 @@
           <w:lang w:val="en-US"/>
         </w:rPr>
       </w:pPr>
-      <w:r>
-        <w:rPr>
-          <w:b/>
-          <w:sz w:val="28"/>
-          <w:szCs w:val="28"/>
-          <w:lang w:val="en-US"/>
-        </w:rPr>
-        <w:t>2.</w:t>
-      </w:r>
-      <w:r>
-        <w:rPr>
-          <w:sz w:val="28"/>
-          <w:szCs w:val="28"/>
-          <w:lang w:val="en-US"/>
-        </w:rPr>
-        <w:t>As a user of Instagram, I want the ability to easily change my profile information</w:t>
-      </w:r>
-    </w:p>
-    <w:p>
-      <w:pPr>
-        <w:rPr>
-          <w:b/>
-          <w:sz w:val="28"/>
-          <w:szCs w:val="28"/>
-          <w:lang w:val="en-US"/>
-        </w:rPr>
-      </w:pPr>
-      <w:r>
-        <w:rPr>
-          <w:b/>
-          <w:sz w:val="28"/>
-          <w:szCs w:val="28"/>
-          <w:lang w:val="en-US"/>
-        </w:rPr>
-        <w:t>Acceptance Criteria:</w:t>
-      </w:r>
-    </w:p>
-    <w:p>
-      <w:pPr>
-        <w:rPr>
-          <w:sz w:val="28"/>
-          <w:szCs w:val="28"/>
-          <w:lang w:val="en-US"/>
-        </w:rPr>
-      </w:pPr>
-      <w:r>
-        <w:rPr>
-          <w:sz w:val="28"/>
-          <w:szCs w:val="28"/>
-          <w:lang w:val="en-US"/>
-        </w:rPr>
-        <w:t xml:space="preserve">Button, that allow user to </w:t>
-      </w:r>
-      <w:r>
-        <w:rPr>
-          <w:sz w:val="28"/>
-          <w:szCs w:val="28"/>
-          <w:lang w:val="en-US"/>
-        </w:rPr>
-        <w:t>change all information.</w:t>
-      </w:r>
-    </w:p>
-    <w:p>
-      <w:pPr>
-        <w:rPr>
-          <w:sz w:val="28"/>
-          <w:szCs w:val="28"/>
-          <w:lang w:val="en-US"/>
-        </w:rPr>
-      </w:pPr>
-      <w:r>
-        <w:rPr>
-          <w:sz w:val="28"/>
-          <w:szCs w:val="28"/>
-          <w:lang w:val="en-US"/>
-        </w:rPr>
-        <w:t>Generate success and failure messages after processing.</w:t>
-      </w:r>
-    </w:p>
-    <w:p>
-      <w:pPr>
-        <w:rPr>
-          <w:sz w:val="28"/>
-          <w:szCs w:val="28"/>
-          <w:lang w:val="en-US"/>
-        </w:rPr>
-      </w:pPr>
-      <w:r>
-        <w:rPr>
-          <w:sz w:val="28"/>
-          <w:szCs w:val="28"/>
-          <w:lang w:val="en-US"/>
-        </w:rPr>
-        <w:t>Links with social network to make this steps more comfortable.</w:t>
-      </w:r>
-    </w:p>
-    <w:p>
-      <w:pPr>
-        <w:rPr>
-          <w:sz w:val="28"/>
-          <w:szCs w:val="28"/>
-          <w:lang w:val="en-US"/>
-        </w:rPr>
-      </w:pPr>
-    </w:p>
-    <w:p>
-      <w:pPr>
-        <w:rPr>
-          <w:b/>
-          <w:sz w:val="28"/>
-          <w:szCs w:val="28"/>
-          <w:lang w:val="en-US"/>
-        </w:rPr>
-      </w:pPr>
-      <w:r>
-        <w:rPr>
-          <w:b/>
-          <w:sz w:val="28"/>
-          <w:szCs w:val="28"/>
-          <w:lang w:val="en-US"/>
-        </w:rPr>
-        <w:t>Defi</w:t>
-      </w:r>
-      <w:r>
-        <w:rPr>
-          <w:b/>
-          <w:sz w:val="28"/>
-          <w:szCs w:val="28"/>
-          <w:lang w:val="en-US"/>
-        </w:rPr>
-        <w:t>nition of done</w:t>
-      </w:r>
-      <w:r>
-        <w:rPr>
-          <w:b/>
-          <w:sz w:val="28"/>
-          <w:szCs w:val="28"/>
-          <w:lang w:val="en-US"/>
-        </w:rPr>
-        <w:t>:</w:t>
-      </w:r>
-    </w:p>
-    <w:p>
-      <w:pPr>
-        <w:rPr>
-          <w:sz w:val="28"/>
-          <w:szCs w:val="28"/>
-          <w:lang w:val="en-US"/>
-        </w:rPr>
-      </w:pPr>
-      <w:r>
-        <w:rPr>
-          <w:sz w:val="28"/>
-          <w:szCs w:val="28"/>
-          <w:lang w:val="en-US"/>
-        </w:rPr>
-        <w:t>Approved by our team.</w:t>
-      </w:r>
-    </w:p>
-    <w:p>
-      <w:pPr>
-        <w:rPr>
-          <w:sz w:val="28"/>
-          <w:szCs w:val="28"/>
-          <w:lang w:val="en-US"/>
-        </w:rPr>
-      </w:pPr>
-      <w:r>
-        <w:rPr>
-          <w:sz w:val="28"/>
-          <w:szCs w:val="28"/>
-          <w:lang w:val="en-US"/>
-        </w:rPr>
-        <w:t>Passes all</w:t>
-      </w:r>
-      <w:r>
-        <w:rPr>
-          <w:sz w:val="28"/>
-          <w:szCs w:val="28"/>
-          <w:lang w:val="en-US"/>
-        </w:rPr>
-        <w:t xml:space="preserve"> regression tests.</w:t>
-      </w:r>
-    </w:p>
-    <w:p>
-      <w:pPr>
-        <w:rPr>
-          <w:sz w:val="28"/>
-          <w:szCs w:val="28"/>
-          <w:lang w:val="en-US"/>
-        </w:rPr>
-      </w:pPr>
-      <w:r>
-        <w:rPr>
-          <w:sz w:val="28"/>
-          <w:szCs w:val="28"/>
-          <w:lang w:val="en-US"/>
-        </w:rPr>
-        <w:t>Able to show feature in project demo.</w:t>
-      </w:r>
-    </w:p>
-    <w:p>
-      <w:pPr>
-        <w:rPr>
-          <w:sz w:val="28"/>
-          <w:szCs w:val="28"/>
-          <w:lang w:val="en-US"/>
-        </w:rPr>
-      </w:pPr>
-    </w:p>
-    <w:bookmarkEnd w:id="0"/>
+    </w:p>
+    <w:p>
+      <w:pPr>
+        <w:rPr>
+          <w:sz w:val="28"/>
+          <w:szCs w:val="28"/>
+          <w:lang w:val="en-US"/>
+        </w:rPr>
+      </w:pPr>
+    </w:p>
     <w:p>
       <w:pPr>
         <w:rPr>

</xml_diff>